<commit_message>
Report and report pdf 12.18 20:21
</commit_message>
<xml_diff>
--- a/bm_final_report.docx
+++ b/bm_final_report.docx
@@ -70,7 +70,25 @@
           <w:szCs w:val="22"/>
           <w:lang w:val="en-US"/>
         </w:rPr>
-        <w:t xml:space="preserve">    This project endeavors to leverage a dataset comprising information about breast cancer patients from a prospective study, with the primary objective of constructing predictive models for estimating the survival months and survival status of these patients. In the course of our exploratory data analysis, noteworthy insights emerged: the </w:t>
+        <w:t xml:space="preserve">    This project endeavors to leverage a dataset comprising information about breast cancer patients from a prospective study, with the primary objective of constructing predictive models for estimating the survival months and survival status of these patients. </w:t>
+      </w:r>
+      <w:r>
+        <w:rPr>
+          <w:rFonts w:ascii="Arial" w:hAnsi="Arial" w:cs="Arial"/>
+          <w:sz w:val="22"/>
+          <w:szCs w:val="22"/>
+          <w:lang w:val="en-US"/>
+        </w:rPr>
+        <w:t>During</w:t>
+      </w:r>
+      <w:r>
+        <w:rPr>
+          <w:rFonts w:ascii="Arial" w:hAnsi="Arial" w:cs="Arial"/>
+          <w:sz w:val="22"/>
+          <w:szCs w:val="22"/>
+          <w:lang w:val="en-US"/>
+        </w:rPr>
+        <w:t xml:space="preserve"> our exploratory data analysis, noteworthy insights emerged: the </w:t>
       </w:r>
       <w:r>
         <w:rPr>
@@ -135,7 +153,25 @@
           <w:szCs w:val="22"/>
           <w:lang w:val="en-US"/>
         </w:rPr>
-        <w:t xml:space="preserve"> significantly influences the breast cancer survival risk.</w:t>
+        <w:t xml:space="preserve"> significantly </w:t>
+      </w:r>
+      <w:r>
+        <w:rPr>
+          <w:rFonts w:ascii="Arial" w:hAnsi="Arial" w:cs="Arial"/>
+          <w:sz w:val="22"/>
+          <w:szCs w:val="22"/>
+          <w:lang w:val="en-US"/>
+        </w:rPr>
+        <w:t>influence</w:t>
+      </w:r>
+      <w:r>
+        <w:rPr>
+          <w:rFonts w:ascii="Arial" w:hAnsi="Arial" w:cs="Arial"/>
+          <w:sz w:val="22"/>
+          <w:szCs w:val="22"/>
+          <w:lang w:val="en-US"/>
+        </w:rPr>
+        <w:t xml:space="preserve"> the breast cancer survival risk.</w:t>
       </w:r>
       <w:r>
         <w:rPr>
@@ -239,7 +275,7 @@
     </w:p>
     <w:p>
       <w:pPr>
-        <w:pStyle w:val="a5"/>
+        <w:pStyle w:val="ListParagraph"/>
         <w:numPr>
           <w:ilvl w:val="0"/>
           <w:numId w:val="1"/>
@@ -268,7 +304,7 @@
     </w:p>
     <w:p>
       <w:pPr>
-        <w:pStyle w:val="a5"/>
+        <w:pStyle w:val="ListParagraph"/>
         <w:spacing w:line="480" w:lineRule="auto"/>
         <w:ind w:left="0" w:firstLine="360"/>
         <w:rPr>
@@ -303,12 +339,30 @@
           <w:szCs w:val="22"/>
           <w:lang w:val="en-US"/>
         </w:rPr>
-        <w:t xml:space="preserve">, we commenced by providing fundamental numeric descriptive statistics for the original data. Visual representations, such as density plots (Figure 1) and histograms (Figure 2), were employed to illustrate variable distributions. The identification of outliers was conducted through boxplots (Figure 3). Additionally, the interrelationships between variables were elucidated via a correlation plot (Figure 4), offering a comprehensive overview of the dataset's key characteristics. </w:t>
-      </w:r>
-    </w:p>
-    <w:p>
-      <w:pPr>
-        <w:pStyle w:val="a5"/>
+        <w:t>, we commenced by providing fundamental numeric descriptive statistics</w:t>
+      </w:r>
+      <w:r>
+        <w:rPr>
+          <w:rFonts w:ascii="Arial" w:hAnsi="Arial" w:cs="Arial"/>
+          <w:sz w:val="22"/>
+          <w:szCs w:val="22"/>
+          <w:lang w:val="en-US"/>
+        </w:rPr>
+        <w:t xml:space="preserve"> (Table 1)</w:t>
+      </w:r>
+      <w:r>
+        <w:rPr>
+          <w:rFonts w:ascii="Arial" w:hAnsi="Arial" w:cs="Arial"/>
+          <w:sz w:val="22"/>
+          <w:szCs w:val="22"/>
+          <w:lang w:val="en-US"/>
+        </w:rPr>
+        <w:t xml:space="preserve"> for the original data. Visual representations, such as density plots (Figure 1) and histograms (Figure 2), were employed to illustrate variable distributions. The identification of outliers was conducted through boxplots (Figure 3). Additionally, the interrelationships between variables were elucidated via a correlation plot (Figure 4), offering a comprehensive overview of the dataset's key characteristics. </w:t>
+      </w:r>
+    </w:p>
+    <w:p>
+      <w:pPr>
+        <w:pStyle w:val="ListParagraph"/>
         <w:numPr>
           <w:ilvl w:val="0"/>
           <w:numId w:val="1"/>
@@ -354,7 +408,27 @@
           <w:szCs w:val="22"/>
           <w:lang w:val="en-US"/>
         </w:rPr>
-        <w:t>Survival analysis, pivotal in medical research for studying time-to-event data, employs both univariate and multivariate analyses. The Kaplan-Meier (KM) estimator, widely used for survival function approximation, facilitates univariate analysis, especially in datasets with non-informative right censoring. Simultaneously, the Cox proportional hazards (Cox_PH) model examines covariate impact on hazard rates, offering insights into factors influencing time to the event of interest while upholding proportional hazards assumptions.</w:t>
+        <w:t>Survival analysis, pivotal in medical research for studying time-to-event data, employs both univariate and multivariate analyses. The Kaplan-Meier (KM) estimator, widely used for survival function approximation, facilitates univariate analysis, especially in datasets with non-informative right censoring. Simultaneously, the Cox proportional hazards (</w:t>
+      </w:r>
+      <w:proofErr w:type="spellStart"/>
+      <w:r>
+        <w:rPr>
+          <w:rFonts w:ascii="Arial" w:hAnsi="Arial" w:cs="Arial"/>
+          <w:sz w:val="22"/>
+          <w:szCs w:val="22"/>
+          <w:lang w:val="en-US"/>
+        </w:rPr>
+        <w:t>Cox_PH</w:t>
+      </w:r>
+      <w:proofErr w:type="spellEnd"/>
+      <w:r>
+        <w:rPr>
+          <w:rFonts w:ascii="Arial" w:hAnsi="Arial" w:cs="Arial"/>
+          <w:sz w:val="22"/>
+          <w:szCs w:val="22"/>
+          <w:lang w:val="en-US"/>
+        </w:rPr>
+        <w:t>) model examines covariate impact on hazard rates, offering insights into factors influencing time to the event of interest while upholding proportional hazards assumptions.</w:t>
       </w:r>
     </w:p>
     <w:p>
@@ -535,7 +609,7 @@
     </w:p>
     <w:p>
       <w:pPr>
-        <w:pStyle w:val="a5"/>
+        <w:pStyle w:val="ListParagraph"/>
         <w:numPr>
           <w:ilvl w:val="0"/>
           <w:numId w:val="1"/>
@@ -564,7 +638,7 @@
     </w:p>
     <w:p>
       <w:pPr>
-        <w:pStyle w:val="a5"/>
+        <w:pStyle w:val="ListParagraph"/>
         <w:spacing w:line="480" w:lineRule="auto"/>
         <w:ind w:left="0" w:firstLine="360"/>
         <w:rPr>
@@ -595,7 +669,7 @@
     </w:p>
     <w:p>
       <w:pPr>
-        <w:pStyle w:val="a5"/>
+        <w:pStyle w:val="ListParagraph"/>
         <w:spacing w:line="480" w:lineRule="auto"/>
         <w:ind w:left="0" w:firstLine="360"/>
         <w:rPr>
@@ -740,6 +814,7 @@
         </w:rPr>
         <w:t xml:space="preserve">, and </w:t>
       </w:r>
+      <w:proofErr w:type="spellStart"/>
       <w:r>
         <w:rPr>
           <w:rFonts w:ascii="Arial" w:hAnsi="Arial" w:cs="Arial"/>
@@ -751,6 +826,7 @@
         </w:rPr>
         <w:t>estrogen_status</w:t>
       </w:r>
+      <w:proofErr w:type="spellEnd"/>
       <w:r>
         <w:rPr>
           <w:rFonts w:ascii="Arial" w:hAnsi="Arial" w:cs="Arial"/>
@@ -760,6 +836,7 @@
         </w:rPr>
         <w:t xml:space="preserve"> to address multicollinearity, 3) elimination of </w:t>
       </w:r>
+      <w:proofErr w:type="spellStart"/>
       <w:r>
         <w:rPr>
           <w:rFonts w:ascii="Arial" w:hAnsi="Arial" w:cs="Arial"/>
@@ -771,6 +848,7 @@
         </w:rPr>
         <w:t>survival_months</w:t>
       </w:r>
+      <w:proofErr w:type="spellEnd"/>
       <w:r>
         <w:rPr>
           <w:rFonts w:ascii="Arial" w:hAnsi="Arial" w:cs="Arial"/>
@@ -780,6 +858,7 @@
         </w:rPr>
         <w:t xml:space="preserve">, and 4) retention of </w:t>
       </w:r>
+      <w:proofErr w:type="spellStart"/>
       <w:r>
         <w:rPr>
           <w:rFonts w:ascii="Arial" w:hAnsi="Arial" w:cs="Arial"/>
@@ -791,6 +870,7 @@
         </w:rPr>
         <w:t>regional_node_examined</w:t>
       </w:r>
+      <w:proofErr w:type="spellEnd"/>
       <w:r>
         <w:rPr>
           <w:rFonts w:ascii="Arial" w:hAnsi="Arial" w:cs="Arial"/>
@@ -821,6 +901,7 @@
         </w:rPr>
         <w:t xml:space="preserve">Furthermore, we explored interaction terms exhaustively, revealing two significant pairs: </w:t>
       </w:r>
+      <w:proofErr w:type="spellStart"/>
       <w:r>
         <w:rPr>
           <w:rFonts w:ascii="Arial" w:hAnsi="Arial" w:cs="Arial"/>
@@ -832,6 +913,7 @@
         </w:rPr>
         <w:t>a_stage</w:t>
       </w:r>
+      <w:proofErr w:type="spellEnd"/>
       <w:r>
         <w:rPr>
           <w:rFonts w:ascii="Arial" w:hAnsi="Arial" w:cs="Arial"/>
@@ -841,6 +923,7 @@
         </w:rPr>
         <w:t xml:space="preserve"> with </w:t>
       </w:r>
+      <w:proofErr w:type="spellStart"/>
       <w:r>
         <w:rPr>
           <w:rFonts w:ascii="Arial" w:hAnsi="Arial" w:cs="Arial"/>
@@ -852,6 +935,7 @@
         </w:rPr>
         <w:t>regional_node_positive</w:t>
       </w:r>
+      <w:proofErr w:type="spellEnd"/>
       <w:r>
         <w:rPr>
           <w:rFonts w:ascii="Arial" w:hAnsi="Arial" w:cs="Arial"/>
@@ -861,16 +945,29 @@
         </w:rPr>
         <w:t xml:space="preserve">, and </w:t>
       </w:r>
-      <w:r>
-        <w:rPr>
-          <w:rFonts w:ascii="Arial" w:hAnsi="Arial" w:cs="Arial"/>
-          <w:i/>
-          <w:iCs/>
-          <w:sz w:val="22"/>
-          <w:szCs w:val="22"/>
-          <w:lang w:val="en-US"/>
-        </w:rPr>
-        <w:t xml:space="preserve">reginol_node_examined </w:t>
+      <w:proofErr w:type="spellStart"/>
+      <w:r>
+        <w:rPr>
+          <w:rFonts w:ascii="Arial" w:hAnsi="Arial" w:cs="Arial"/>
+          <w:i/>
+          <w:iCs/>
+          <w:sz w:val="22"/>
+          <w:szCs w:val="22"/>
+          <w:lang w:val="en-US"/>
+        </w:rPr>
+        <w:t>reginol_node_examined</w:t>
+      </w:r>
+      <w:proofErr w:type="spellEnd"/>
+      <w:r>
+        <w:rPr>
+          <w:rFonts w:ascii="Arial" w:hAnsi="Arial" w:cs="Arial"/>
+          <w:i/>
+          <w:iCs/>
+          <w:sz w:val="22"/>
+          <w:szCs w:val="22"/>
+          <w:lang w:val="en-US"/>
+        </w:rPr>
+        <w:t xml:space="preserve"> </w:t>
       </w:r>
       <w:r>
         <w:rPr>
@@ -881,6 +978,7 @@
         </w:rPr>
         <w:t xml:space="preserve">with </w:t>
       </w:r>
+      <w:proofErr w:type="spellStart"/>
       <w:r>
         <w:rPr>
           <w:rFonts w:ascii="Arial" w:hAnsi="Arial" w:cs="Arial"/>
@@ -892,6 +990,7 @@
         </w:rPr>
         <w:t>regional_node_positive</w:t>
       </w:r>
+      <w:proofErr w:type="spellEnd"/>
       <w:r>
         <w:rPr>
           <w:rFonts w:ascii="Arial" w:hAnsi="Arial" w:cs="Arial"/>
@@ -963,7 +1062,54 @@
           <w:szCs w:val="22"/>
           <w:lang w:val="en-US"/>
         </w:rPr>
-        <w:t>During this stage, we employed a comprehensive approach for variable selection in our logistic models. Utilizing the Stepwise Method, Random Forest (Figure 5), and LASSO, we gauged the importance of variables and ensured non-multicollinearity. The models generated through these methods underwent scrutiny via Nomogram, Calibration Curve, and Hosmer and Lemeshow Goodness-of-fit Test for comparison. The ultimate variables chosen for our logistic model were determined based on accuracy and kappa value, validated through a 5-fold cross-validation (Table 1).</w:t>
+        <w:t xml:space="preserve">During this stage, we employed a comprehensive approach for variable selection in our logistic models. Utilizing the Stepwise Method, Random Forest (Figure 5), and LASSO, we gauged the importance of variables and ensured non-multicollinearity. The models generated through these methods underwent scrutiny via Nomogram, Calibration Curve, and Hosmer and </w:t>
+      </w:r>
+      <w:proofErr w:type="spellStart"/>
+      <w:r>
+        <w:rPr>
+          <w:rFonts w:ascii="Arial" w:hAnsi="Arial" w:cs="Arial"/>
+          <w:sz w:val="22"/>
+          <w:szCs w:val="22"/>
+          <w:lang w:val="en-US"/>
+        </w:rPr>
+        <w:t>Lemeshow</w:t>
+      </w:r>
+      <w:proofErr w:type="spellEnd"/>
+      <w:r>
+        <w:rPr>
+          <w:rFonts w:ascii="Arial" w:hAnsi="Arial" w:cs="Arial"/>
+          <w:sz w:val="22"/>
+          <w:szCs w:val="22"/>
+          <w:lang w:val="en-US"/>
+        </w:rPr>
+        <w:t xml:space="preserve"> Goodness-of-fit Test for comparison. The ultimate variables chosen for our logistic model were determined based on accuracy and kappa value, validated through a 5-fold cross-validation (Table </w:t>
+      </w:r>
+      <w:r>
+        <w:rPr>
+          <w:rFonts w:ascii="Arial" w:hAnsi="Arial" w:cs="Arial" w:hint="eastAsia"/>
+          <w:sz w:val="22"/>
+          <w:szCs w:val="22"/>
+          <w:lang w:val="en-US"/>
+        </w:rPr>
+        <w:t>2</w:t>
+      </w:r>
+      <w:r>
+        <w:rPr>
+          <w:rFonts w:ascii="Arial" w:hAnsi="Arial" w:cs="Arial" w:hint="eastAsia"/>
+          <w:sz w:val="22"/>
+          <w:szCs w:val="22"/>
+          <w:lang w:val="en-US"/>
+        </w:rPr>
+        <w:t>)</w:t>
+      </w:r>
+      <w:r>
+        <w:rPr>
+          <w:rFonts w:ascii="Arial" w:hAnsi="Arial" w:cs="Arial"/>
+          <w:sz w:val="22"/>
+          <w:szCs w:val="22"/>
+          <w:lang w:val="en-US"/>
+        </w:rPr>
+        <w:t>.</w:t>
       </w:r>
     </w:p>
     <w:p>
@@ -1003,7 +1149,7 @@
     </w:p>
     <w:p>
       <w:pPr>
-        <w:pStyle w:val="a5"/>
+        <w:pStyle w:val="ListParagraph"/>
         <w:numPr>
           <w:ilvl w:val="0"/>
           <w:numId w:val="2"/>
@@ -1032,7 +1178,7 @@
     </w:p>
     <w:p>
       <w:pPr>
-        <w:pStyle w:val="a5"/>
+        <w:pStyle w:val="ListParagraph"/>
         <w:spacing w:line="480" w:lineRule="auto"/>
         <w:ind w:left="0" w:firstLine="360"/>
         <w:rPr>
@@ -1052,6 +1198,7 @@
         <w:lastRenderedPageBreak/>
         <w:t xml:space="preserve">Upon examination of density plots (Figure 1) and histogram plot (Figure 2), a non-normal distribution was noted in the </w:t>
       </w:r>
+      <w:proofErr w:type="spellStart"/>
       <w:r>
         <w:rPr>
           <w:rFonts w:ascii="Arial" w:hAnsi="Arial" w:cs="Arial"/>
@@ -1063,6 +1210,7 @@
         </w:rPr>
         <w:t>regional_node_positive</w:t>
       </w:r>
+      <w:proofErr w:type="spellEnd"/>
       <w:r>
         <w:rPr>
           <w:rFonts w:ascii="Arial" w:hAnsi="Arial" w:cs="Arial"/>
@@ -1121,7 +1269,31 @@
           <w:szCs w:val="22"/>
           <w:lang w:val="en-US"/>
         </w:rPr>
-        <w:t xml:space="preserve">grade, t-stage </w:t>
+        <w:t>grade, t-</w:t>
+      </w:r>
+      <w:proofErr w:type="gramStart"/>
+      <w:r>
+        <w:rPr>
+          <w:rFonts w:ascii="Arial" w:hAnsi="Arial" w:cs="Arial"/>
+          <w:i/>
+          <w:iCs/>
+          <w:sz w:val="22"/>
+          <w:szCs w:val="22"/>
+          <w:lang w:val="en-US"/>
+        </w:rPr>
+        <w:t>stage</w:t>
+      </w:r>
+      <w:proofErr w:type="gramEnd"/>
+      <w:r>
+        <w:rPr>
+          <w:rFonts w:ascii="Arial" w:hAnsi="Arial" w:cs="Arial"/>
+          <w:i/>
+          <w:iCs/>
+          <w:sz w:val="22"/>
+          <w:szCs w:val="22"/>
+          <w:lang w:val="en-US"/>
+        </w:rPr>
+        <w:t xml:space="preserve"> </w:t>
       </w:r>
       <w:r>
         <w:rPr>
@@ -1197,7 +1369,7 @@
     </w:p>
     <w:p>
       <w:pPr>
-        <w:pStyle w:val="a5"/>
+        <w:pStyle w:val="ListParagraph"/>
         <w:numPr>
           <w:ilvl w:val="0"/>
           <w:numId w:val="2"/>
@@ -1333,6 +1505,7 @@
         </w:rPr>
         <w:t xml:space="preserve">, </w:t>
       </w:r>
+      <w:proofErr w:type="spellStart"/>
       <w:r>
         <w:rPr>
           <w:rFonts w:ascii="Arial" w:hAnsi="Arial" w:cs="Arial"/>
@@ -1344,6 +1517,7 @@
         </w:rPr>
         <w:t>regional_node_positivity</w:t>
       </w:r>
+      <w:proofErr w:type="spellEnd"/>
       <w:r>
         <w:rPr>
           <w:rFonts w:ascii="Arial" w:hAnsi="Arial" w:cs="Arial"/>
@@ -1666,7 +1840,7 @@
     </w:p>
     <w:p>
       <w:pPr>
-        <w:pStyle w:val="a5"/>
+        <w:pStyle w:val="ListParagraph"/>
         <w:numPr>
           <w:ilvl w:val="0"/>
           <w:numId w:val="2"/>
@@ -1696,7 +1870,7 @@
     </w:p>
     <w:p>
       <w:pPr>
-        <w:pStyle w:val="a5"/>
+        <w:pStyle w:val="ListParagraph"/>
         <w:spacing w:line="480" w:lineRule="auto"/>
         <w:ind w:left="0" w:firstLine="360"/>
         <w:rPr>
@@ -1794,18 +1968,180 @@
           <w:szCs w:val="22"/>
           <w:lang w:val="en-US"/>
         </w:rPr>
-        <w:t xml:space="preserve">value (Table 1). Therefore, the variables used in the final model include </w:t>
-      </w:r>
-      <w:r>
-        <w:rPr>
-          <w:rFonts w:ascii="Arial" w:hAnsi="Arial" w:cs="Arial"/>
-          <w:i/>
-          <w:iCs/>
-          <w:sz w:val="22"/>
-          <w:szCs w:val="22"/>
-          <w:lang w:val="en-US"/>
-        </w:rPr>
-        <w:t>age, race, t_stage, n_stage, grade, a_stage, progesterone_status, regional_node_examined, reginol_node_positive,</w:t>
+        <w:t xml:space="preserve">value (Table </w:t>
+      </w:r>
+      <w:r>
+        <w:rPr>
+          <w:rFonts w:ascii="Arial" w:hAnsi="Arial" w:cs="Arial"/>
+          <w:sz w:val="22"/>
+          <w:szCs w:val="22"/>
+          <w:lang w:val="en-US"/>
+        </w:rPr>
+        <w:t>2</w:t>
+      </w:r>
+      <w:r>
+        <w:rPr>
+          <w:rFonts w:ascii="Arial" w:hAnsi="Arial" w:cs="Arial"/>
+          <w:sz w:val="22"/>
+          <w:szCs w:val="22"/>
+          <w:lang w:val="en-US"/>
+        </w:rPr>
+        <w:t xml:space="preserve">). Therefore, the variables used in the final model include </w:t>
+      </w:r>
+      <w:r>
+        <w:rPr>
+          <w:rFonts w:ascii="Arial" w:hAnsi="Arial" w:cs="Arial"/>
+          <w:i/>
+          <w:iCs/>
+          <w:sz w:val="22"/>
+          <w:szCs w:val="22"/>
+          <w:lang w:val="en-US"/>
+        </w:rPr>
+        <w:t xml:space="preserve">age, race, </w:t>
+      </w:r>
+      <w:proofErr w:type="spellStart"/>
+      <w:r>
+        <w:rPr>
+          <w:rFonts w:ascii="Arial" w:hAnsi="Arial" w:cs="Arial"/>
+          <w:i/>
+          <w:iCs/>
+          <w:sz w:val="22"/>
+          <w:szCs w:val="22"/>
+          <w:lang w:val="en-US"/>
+        </w:rPr>
+        <w:t>t_stage</w:t>
+      </w:r>
+      <w:proofErr w:type="spellEnd"/>
+      <w:r>
+        <w:rPr>
+          <w:rFonts w:ascii="Arial" w:hAnsi="Arial" w:cs="Arial"/>
+          <w:i/>
+          <w:iCs/>
+          <w:sz w:val="22"/>
+          <w:szCs w:val="22"/>
+          <w:lang w:val="en-US"/>
+        </w:rPr>
+        <w:t xml:space="preserve">, </w:t>
+      </w:r>
+      <w:proofErr w:type="spellStart"/>
+      <w:r>
+        <w:rPr>
+          <w:rFonts w:ascii="Arial" w:hAnsi="Arial" w:cs="Arial"/>
+          <w:i/>
+          <w:iCs/>
+          <w:sz w:val="22"/>
+          <w:szCs w:val="22"/>
+          <w:lang w:val="en-US"/>
+        </w:rPr>
+        <w:t>n_stage</w:t>
+      </w:r>
+      <w:proofErr w:type="spellEnd"/>
+      <w:r>
+        <w:rPr>
+          <w:rFonts w:ascii="Arial" w:hAnsi="Arial" w:cs="Arial"/>
+          <w:i/>
+          <w:iCs/>
+          <w:sz w:val="22"/>
+          <w:szCs w:val="22"/>
+          <w:lang w:val="en-US"/>
+        </w:rPr>
+        <w:t xml:space="preserve">, grade, </w:t>
+      </w:r>
+      <w:proofErr w:type="spellStart"/>
+      <w:r>
+        <w:rPr>
+          <w:rFonts w:ascii="Arial" w:hAnsi="Arial" w:cs="Arial"/>
+          <w:i/>
+          <w:iCs/>
+          <w:sz w:val="22"/>
+          <w:szCs w:val="22"/>
+          <w:lang w:val="en-US"/>
+        </w:rPr>
+        <w:t>a_stage</w:t>
+      </w:r>
+      <w:proofErr w:type="spellEnd"/>
+      <w:r>
+        <w:rPr>
+          <w:rFonts w:ascii="Arial" w:hAnsi="Arial" w:cs="Arial"/>
+          <w:i/>
+          <w:iCs/>
+          <w:sz w:val="22"/>
+          <w:szCs w:val="22"/>
+          <w:lang w:val="en-US"/>
+        </w:rPr>
+        <w:t xml:space="preserve">, </w:t>
+      </w:r>
+      <w:proofErr w:type="spellStart"/>
+      <w:r>
+        <w:rPr>
+          <w:rFonts w:ascii="Arial" w:hAnsi="Arial" w:cs="Arial"/>
+          <w:i/>
+          <w:iCs/>
+          <w:sz w:val="22"/>
+          <w:szCs w:val="22"/>
+          <w:lang w:val="en-US"/>
+        </w:rPr>
+        <w:t>progesterone_status</w:t>
+      </w:r>
+      <w:proofErr w:type="spellEnd"/>
+      <w:r>
+        <w:rPr>
+          <w:rFonts w:ascii="Arial" w:hAnsi="Arial" w:cs="Arial"/>
+          <w:i/>
+          <w:iCs/>
+          <w:sz w:val="22"/>
+          <w:szCs w:val="22"/>
+          <w:lang w:val="en-US"/>
+        </w:rPr>
+        <w:t xml:space="preserve">, </w:t>
+      </w:r>
+      <w:proofErr w:type="spellStart"/>
+      <w:r>
+        <w:rPr>
+          <w:rFonts w:ascii="Arial" w:hAnsi="Arial" w:cs="Arial"/>
+          <w:i/>
+          <w:iCs/>
+          <w:sz w:val="22"/>
+          <w:szCs w:val="22"/>
+          <w:lang w:val="en-US"/>
+        </w:rPr>
+        <w:t>regional_node_examined</w:t>
+      </w:r>
+      <w:proofErr w:type="spellEnd"/>
+      <w:r>
+        <w:rPr>
+          <w:rFonts w:ascii="Arial" w:hAnsi="Arial" w:cs="Arial"/>
+          <w:i/>
+          <w:iCs/>
+          <w:sz w:val="22"/>
+          <w:szCs w:val="22"/>
+          <w:lang w:val="en-US"/>
+        </w:rPr>
+        <w:t xml:space="preserve">, </w:t>
+      </w:r>
+      <w:proofErr w:type="spellStart"/>
+      <w:r>
+        <w:rPr>
+          <w:rFonts w:ascii="Arial" w:hAnsi="Arial" w:cs="Arial"/>
+          <w:i/>
+          <w:iCs/>
+          <w:sz w:val="22"/>
+          <w:szCs w:val="22"/>
+          <w:lang w:val="en-US"/>
+        </w:rPr>
+        <w:t>reginol_node_positive</w:t>
+      </w:r>
+      <w:proofErr w:type="spellEnd"/>
+      <w:r>
+        <w:rPr>
+          <w:rFonts w:ascii="Arial" w:hAnsi="Arial" w:cs="Arial"/>
+          <w:i/>
+          <w:iCs/>
+          <w:sz w:val="22"/>
+          <w:szCs w:val="22"/>
+          <w:lang w:val="en-US"/>
+        </w:rPr>
+        <w:t>,</w:t>
       </w:r>
       <w:r>
         <w:rPr>
@@ -1816,6 +2152,7 @@
         </w:rPr>
         <w:t xml:space="preserve"> and an interaction term between </w:t>
       </w:r>
+      <w:proofErr w:type="spellStart"/>
       <w:r>
         <w:rPr>
           <w:rFonts w:ascii="Arial" w:hAnsi="Arial" w:cs="Arial"/>
@@ -1827,6 +2164,7 @@
         </w:rPr>
         <w:t>a_stage</w:t>
       </w:r>
+      <w:proofErr w:type="spellEnd"/>
       <w:r>
         <w:rPr>
           <w:rFonts w:ascii="Arial" w:hAnsi="Arial" w:cs="Arial"/>
@@ -1836,6 +2174,7 @@
         </w:rPr>
         <w:t xml:space="preserve"> and </w:t>
       </w:r>
+      <w:proofErr w:type="spellStart"/>
       <w:r>
         <w:rPr>
           <w:rFonts w:ascii="Arial" w:hAnsi="Arial" w:cs="Arial"/>
@@ -1847,6 +2186,7 @@
         </w:rPr>
         <w:t>reginol_node_positive</w:t>
       </w:r>
+      <w:proofErr w:type="spellEnd"/>
       <w:r>
         <w:rPr>
           <w:rFonts w:ascii="Arial" w:hAnsi="Arial" w:cs="Arial"/>
@@ -1863,7 +2203,27 @@
           <w:szCs w:val="22"/>
           <w:lang w:val="en-US"/>
         </w:rPr>
-        <w:t xml:space="preserve"> The model revealed insightful associations: 1) a one-year increase in age corresponds to a 0.02-fold rise in the risk of death; 2) for Black individuals, the probability of death is 0.58 times higher than that for White individuals; 3) in the interaction term, a unit increase in regional node positive, given distant and regional a_stage, results in a 0.6</w:t>
+        <w:t xml:space="preserve"> The model revealed insightful associations: 1) a one-year increase in age corresponds to a 0.02-fold rise in the risk of death; 2) for Black individuals, the probability of death is 0.58 times higher than that for White individuals; 3) in the interaction term, a unit increase in regional node positive, given distant and regional </w:t>
+      </w:r>
+      <w:proofErr w:type="spellStart"/>
+      <w:r>
+        <w:rPr>
+          <w:rFonts w:ascii="Arial" w:hAnsi="Arial" w:cs="Arial"/>
+          <w:sz w:val="22"/>
+          <w:szCs w:val="22"/>
+          <w:lang w:val="en-US"/>
+        </w:rPr>
+        <w:t>a_stage</w:t>
+      </w:r>
+      <w:proofErr w:type="spellEnd"/>
+      <w:r>
+        <w:rPr>
+          <w:rFonts w:ascii="Arial" w:hAnsi="Arial" w:cs="Arial"/>
+          <w:sz w:val="22"/>
+          <w:szCs w:val="22"/>
+          <w:lang w:val="en-US"/>
+        </w:rPr>
+        <w:t>, results in a 0.6</w:t>
       </w:r>
       <w:r>
         <w:rPr>
@@ -1886,7 +2246,7 @@
     </w:p>
     <w:p>
       <w:pPr>
-        <w:pStyle w:val="a5"/>
+        <w:pStyle w:val="ListParagraph"/>
         <w:spacing w:line="480" w:lineRule="auto"/>
         <w:ind w:left="0" w:firstLine="360"/>
         <w:rPr>
@@ -1994,7 +2354,25 @@
           <w:szCs w:val="22"/>
           <w:lang w:val="en-US"/>
         </w:rPr>
-        <w:t>, guiding us toward advanced models. KM provided nuanced insights into survival disparities, while Cox-PH unveiled a refined model with interaction terms, showcasing superior predictive performance. The logistic model, optimized through the Stepwise Method, demonstrated superior accuracy and highlighted key interactions. Notably, both survival and logistic models indicated varying performances among different racial groups, suggesting the need for separate modeling to enhance predictive accuracy. In conclusion, our findings underscore the intricate dynamics of breast cancer survival, emphasizing the importance of nuanced, inclusive modeling for robust prognostication.</w:t>
+        <w:t xml:space="preserve">, guiding us toward advanced models. KM provided nuanced insights into survival disparities, while Cox-PH unveiled a refined model with interaction terms, showcasing superior predictive performance. The logistic model, optimized through the Stepwise Method, demonstrated superior </w:t>
+      </w:r>
+      <w:r>
+        <w:rPr>
+          <w:rFonts w:ascii="Arial" w:hAnsi="Arial" w:cs="Arial"/>
+          <w:sz w:val="22"/>
+          <w:szCs w:val="22"/>
+          <w:lang w:val="en-US"/>
+        </w:rPr>
+        <w:t>accuracy,</w:t>
+      </w:r>
+      <w:r>
+        <w:rPr>
+          <w:rFonts w:ascii="Arial" w:hAnsi="Arial" w:cs="Arial"/>
+          <w:sz w:val="22"/>
+          <w:szCs w:val="22"/>
+          <w:lang w:val="en-US"/>
+        </w:rPr>
+        <w:t xml:space="preserve"> and highlighted key interactions. Notably, both survival and logistic models indicated varying performances among different racial groups, suggesting the need for separate modeling to enhance predictive accuracy. In conclusion, our findings underscore the intricate dynamics of breast cancer survival, emphasizing the importance of nuanced, inclusive modeling for robust prognostication.</w:t>
       </w:r>
     </w:p>
     <w:p>
@@ -2042,14 +2420,25 @@
           <w:lang w:val="en-US"/>
         </w:rPr>
       </w:pPr>
-      <w:r>
-        <w:rPr>
-          <w:rFonts w:ascii="Arial" w:hAnsi="Arial" w:cs="Arial"/>
-          <w:sz w:val="22"/>
-          <w:szCs w:val="22"/>
-          <w:lang w:val="en-US"/>
-        </w:rPr>
-        <w:t>Yunshen Bai – Cox-PH method</w:t>
+      <w:proofErr w:type="spellStart"/>
+      <w:r>
+        <w:rPr>
+          <w:rFonts w:ascii="Arial" w:hAnsi="Arial" w:cs="Arial"/>
+          <w:sz w:val="22"/>
+          <w:szCs w:val="22"/>
+          <w:lang w:val="en-US"/>
+        </w:rPr>
+        <w:t>Yunshen</w:t>
+      </w:r>
+      <w:proofErr w:type="spellEnd"/>
+      <w:r>
+        <w:rPr>
+          <w:rFonts w:ascii="Arial" w:hAnsi="Arial" w:cs="Arial"/>
+          <w:sz w:val="22"/>
+          <w:szCs w:val="22"/>
+          <w:lang w:val="en-US"/>
+        </w:rPr>
+        <w:t xml:space="preserve"> Bai – Cox-PH method</w:t>
       </w:r>
       <w:r>
         <w:rPr>
@@ -2069,26 +2458,55 @@
         </w:rPr>
         <w:t xml:space="preserve">                                 </w:t>
       </w:r>
-      <w:r>
-        <w:rPr>
-          <w:rFonts w:ascii="Arial" w:hAnsi="Arial" w:cs="Arial"/>
-          <w:sz w:val="22"/>
-          <w:szCs w:val="22"/>
-          <w:lang w:val="en-US"/>
-        </w:rPr>
-        <w:t>Yangyang Chen – EDA and KM method</w:t>
+      <w:proofErr w:type="spellStart"/>
+      <w:r>
+        <w:rPr>
+          <w:rFonts w:ascii="Arial" w:hAnsi="Arial" w:cs="Arial"/>
+          <w:sz w:val="22"/>
+          <w:szCs w:val="22"/>
+          <w:lang w:val="en-US"/>
+        </w:rPr>
+        <w:t>Yangyang</w:t>
+      </w:r>
+      <w:proofErr w:type="spellEnd"/>
+      <w:r>
+        <w:rPr>
+          <w:rFonts w:ascii="Arial" w:hAnsi="Arial" w:cs="Arial"/>
+          <w:sz w:val="22"/>
+          <w:szCs w:val="22"/>
+          <w:lang w:val="en-US"/>
+        </w:rPr>
+        <w:t xml:space="preserve"> Chen – EDA and KM method</w:t>
       </w:r>
     </w:p>
     <w:p>
       <w:pPr>
         <w:spacing w:line="480" w:lineRule="auto"/>
         <w:rPr>
+          <w:rFonts w:ascii="Arial" w:hAnsi="Arial" w:cs="Arial"/>
+          <w:sz w:val="22"/>
+          <w:szCs w:val="22"/>
+          <w:lang w:val="en-US"/>
+        </w:rPr>
+      </w:pPr>
+      <w:r>
+        <w:rPr>
           <w:rFonts w:ascii="Arial" w:hAnsi="Arial" w:cs="Arial" w:hint="eastAsia"/>
           <w:sz w:val="22"/>
           <w:szCs w:val="22"/>
           <w:lang w:val="en-US"/>
         </w:rPr>
-      </w:pPr>
+        <w:t>Kindle</w:t>
+      </w:r>
+      <w:r>
+        <w:rPr>
+          <w:rFonts w:ascii="Arial" w:hAnsi="Arial" w:cs="Arial"/>
+          <w:sz w:val="22"/>
+          <w:szCs w:val="22"/>
+          <w:lang w:val="en-US"/>
+        </w:rPr>
+        <w:t xml:space="preserve"> Zhang – EDA and logistic regression</w:t>
+      </w:r>
       <w:r>
         <w:rPr>
           <w:rFonts w:ascii="Arial" w:hAnsi="Arial" w:cs="Arial" w:hint="eastAsia"/>
@@ -2096,24 +2514,6 @@
           <w:szCs w:val="22"/>
           <w:lang w:val="en-US"/>
         </w:rPr>
-        <w:t>Kindle</w:t>
-      </w:r>
-      <w:r>
-        <w:rPr>
-          <w:rFonts w:ascii="Arial" w:hAnsi="Arial" w:cs="Arial"/>
-          <w:sz w:val="22"/>
-          <w:szCs w:val="22"/>
-          <w:lang w:val="en-US"/>
-        </w:rPr>
-        <w:t xml:space="preserve"> Zhang – EDA and logistic regression</w:t>
-      </w:r>
-      <w:r>
-        <w:rPr>
-          <w:rFonts w:ascii="Arial" w:hAnsi="Arial" w:cs="Arial" w:hint="eastAsia"/>
-          <w:sz w:val="22"/>
-          <w:szCs w:val="22"/>
-          <w:lang w:val="en-US"/>
-        </w:rPr>
         <w:t xml:space="preserve"> </w:t>
       </w:r>
       <w:r>
@@ -2125,14 +2525,25 @@
         </w:rPr>
         <w:t xml:space="preserve">             </w:t>
       </w:r>
-      <w:r>
-        <w:rPr>
-          <w:rFonts w:ascii="Arial" w:hAnsi="Arial" w:cs="Arial"/>
-          <w:sz w:val="22"/>
-          <w:szCs w:val="22"/>
-          <w:lang w:val="en-US"/>
-        </w:rPr>
-        <w:t>Jingyi Xu – Interpretation and report writing</w:t>
+      <w:proofErr w:type="spellStart"/>
+      <w:r>
+        <w:rPr>
+          <w:rFonts w:ascii="Arial" w:hAnsi="Arial" w:cs="Arial"/>
+          <w:sz w:val="22"/>
+          <w:szCs w:val="22"/>
+          <w:lang w:val="en-US"/>
+        </w:rPr>
+        <w:t>Jingyi</w:t>
+      </w:r>
+      <w:proofErr w:type="spellEnd"/>
+      <w:r>
+        <w:rPr>
+          <w:rFonts w:ascii="Arial" w:hAnsi="Arial" w:cs="Arial"/>
+          <w:sz w:val="22"/>
+          <w:szCs w:val="22"/>
+          <w:lang w:val="en-US"/>
+        </w:rPr>
+        <w:t xml:space="preserve"> Xu – Interpretation and report writing</w:t>
       </w:r>
     </w:p>
     <w:p>
@@ -2261,7 +2672,7 @@
     </w:p>
     <w:p>
       <w:pPr>
-        <w:pStyle w:val="a3"/>
+        <w:pStyle w:val="Caption"/>
         <w:rPr>
           <w:lang w:val="en-US"/>
         </w:rPr>
@@ -2319,7 +2730,7 @@
                         <w:txbxContent>
                           <w:p>
                             <w:pPr>
-                              <w:pStyle w:val="a3"/>
+                              <w:pStyle w:val="Caption"/>
                               <w:rPr>
                                 <w:b/>
                                 <w:bCs/>
@@ -2340,7 +2751,16 @@
                                 <w:bCs/>
                                 <w:lang w:val="en-US"/>
                               </w:rPr>
-                              <w:t xml:space="preserve"> 2 </w:t>
+                              <w:t xml:space="preserve"> </w:t>
+                            </w:r>
+                            <w:proofErr w:type="gramStart"/>
+                            <w:r>
+                              <w:rPr>
+                                <w:b/>
+                                <w:bCs/>
+                                <w:lang w:val="en-US"/>
+                              </w:rPr>
+                              <w:t xml:space="preserve">2 </w:t>
                             </w:r>
                             <w:r>
                               <w:rPr>
@@ -2365,7 +2785,16 @@
                                 <w:bCs/>
                                 <w:lang w:val="en-US"/>
                               </w:rPr>
-                              <w:t>togram plots for categorical variables.</w:t>
+                              <w:t>togram</w:t>
+                            </w:r>
+                            <w:proofErr w:type="gramEnd"/>
+                            <w:r>
+                              <w:rPr>
+                                <w:b/>
+                                <w:bCs/>
+                                <w:lang w:val="en-US"/>
+                              </w:rPr>
+                              <w:t xml:space="preserve"> plots for categorical variables.</w:t>
                             </w:r>
                           </w:p>
                         </w:txbxContent>
@@ -2577,7 +3006,7 @@
     </w:p>
     <w:p>
       <w:pPr>
-        <w:pStyle w:val="a3"/>
+        <w:pStyle w:val="Caption"/>
         <w:rPr>
           <w:b/>
           <w:bCs/>
@@ -2611,9 +3040,9 @@
           <w:lang w:val="en-US"/>
         </w:rPr>
         <w:drawing>
-          <wp:inline distT="0" distB="0" distL="0" distR="0" wp14:anchorId="4534AA8B" wp14:editId="107F7270">
-            <wp:extent cx="2647315" cy="2348865"/>
-            <wp:effectExtent l="0" t="0" r="0" b="635"/>
+          <wp:inline distT="0" distB="0" distL="0" distR="0" wp14:anchorId="4534AA8B" wp14:editId="424EBE34">
+            <wp:extent cx="2446637" cy="2171187"/>
+            <wp:effectExtent l="0" t="0" r="5080" b="635"/>
             <wp:docPr id="11" name="Picture 11" descr="A diagram of a graph&#10;&#10;Description automatically generated"/>
             <wp:cNvGraphicFramePr>
               <a:graphicFrameLocks xmlns:a="http://schemas.openxmlformats.org/drawingml/2006/main" noChangeAspect="1"/>
@@ -2642,7 +3071,7 @@
                   <pic:spPr>
                     <a:xfrm>
                       <a:off x="0" y="0"/>
-                      <a:ext cx="2727340" cy="2420288"/>
+                      <a:ext cx="2556918" cy="2269052"/>
                     </a:xfrm>
                     <a:prstGeom prst="rect">
                       <a:avLst/>
@@ -2657,7 +3086,7 @@
     </w:p>
     <w:p>
       <w:pPr>
-        <w:pStyle w:val="a3"/>
+        <w:pStyle w:val="Caption"/>
         <w:rPr>
           <w:b/>
           <w:bCs/>
@@ -2690,7 +3119,6 @@
           <w:noProof/>
           <w:lang w:val="en-US"/>
         </w:rPr>
-        <w:lastRenderedPageBreak/>
         <w:drawing>
           <wp:inline distT="0" distB="0" distL="0" distR="0" wp14:anchorId="0455E14C" wp14:editId="6DB0D355">
             <wp:extent cx="2345690" cy="1593850"/>
@@ -2738,7 +3166,7 @@
     </w:p>
     <w:p>
       <w:pPr>
-        <w:pStyle w:val="a3"/>
+        <w:pStyle w:val="Caption"/>
         <w:rPr>
           <w:lang w:val="en-US"/>
         </w:rPr>
@@ -2763,7 +3191,21 @@
         <w:rPr>
           <w:lang w:val="en-US"/>
         </w:rPr>
-        <w:t>. According to the picture, the first 5 most important variables with a mean decreased gini over 50 were selected.</w:t>
+        <w:t xml:space="preserve">. According to the picture, the first 5 most important variables with a mean decreased </w:t>
+      </w:r>
+      <w:proofErr w:type="spellStart"/>
+      <w:r>
+        <w:rPr>
+          <w:lang w:val="en-US"/>
+        </w:rPr>
+        <w:t>gini</w:t>
+      </w:r>
+      <w:proofErr w:type="spellEnd"/>
+      <w:r>
+        <w:rPr>
+          <w:lang w:val="en-US"/>
+        </w:rPr>
+        <w:t xml:space="preserve"> over 50 were selected.</w:t>
       </w:r>
     </w:p>
     <w:p>
@@ -2777,6 +3219,7 @@
           <w:noProof/>
           <w:lang w:val="en-US"/>
         </w:rPr>
+        <w:lastRenderedPageBreak/>
         <w:drawing>
           <wp:inline distT="0" distB="0" distL="0" distR="0" wp14:anchorId="33A862F5" wp14:editId="5DE92D3D">
             <wp:extent cx="2398395" cy="1793875"/>
@@ -3092,7 +3535,6 @@
           <w:noProof/>
           <w:lang w:val="en-US"/>
         </w:rPr>
-        <w:lastRenderedPageBreak/>
         <w:drawing>
           <wp:inline distT="0" distB="0" distL="0" distR="0" wp14:anchorId="545D3C89" wp14:editId="17E82B11">
             <wp:extent cx="2053590" cy="1530985"/>
@@ -3140,7 +3582,7 @@
     </w:p>
     <w:p>
       <w:pPr>
-        <w:pStyle w:val="a3"/>
+        <w:pStyle w:val="Caption"/>
         <w:rPr>
           <w:lang w:val="en-US"/>
         </w:rPr>
@@ -3165,7 +3607,21 @@
         <w:rPr>
           <w:lang w:val="en-US"/>
         </w:rPr>
-        <w:t xml:space="preserve"> Progesterone status and age exhibit significant differences in survival time, with positive progesterone and the age group 61-69 standing out. Tumor size, regional_node_positivity, race (particularly for Black individuals), marital status (especially for the separated group), t-stage, n-stage (particularly N3), 6th-stage (for widows), differentiate (for undifferentiated individuals), grade (4th level), and distant a-stage display notable variations in survival probabilities. The Estrogen status group also demonstrates significant differences, particularly for negative Estrogen Status.</w:t>
+        <w:t xml:space="preserve"> Progesterone status and age exhibit significant differences in survival time, with positive progesterone and the age group 61-69 standing out. Tumor size, </w:t>
+      </w:r>
+      <w:proofErr w:type="spellStart"/>
+      <w:r>
+        <w:rPr>
+          <w:lang w:val="en-US"/>
+        </w:rPr>
+        <w:t>regional_node_positivity</w:t>
+      </w:r>
+      <w:proofErr w:type="spellEnd"/>
+      <w:r>
+        <w:rPr>
+          <w:lang w:val="en-US"/>
+        </w:rPr>
+        <w:t>, race (particularly for Black individuals), marital status (especially for the separated group), t-stage, n-stage (particularly N3), 6th-stage (for widows), differentiate (for undifferentiated individuals), grade (4th level), and distant a-stage display notable variations in survival probabilities. The Estrogen status group also demonstrates significant differences, particularly for negative Estrogen Status.</w:t>
       </w:r>
     </w:p>
     <w:p>
@@ -3177,6 +3633,7 @@
           <w:noProof/>
           <w:lang w:val="en-US"/>
         </w:rPr>
+        <w:lastRenderedPageBreak/>
         <w:drawing>
           <wp:inline distT="0" distB="0" distL="0" distR="0" wp14:anchorId="40C8DB35" wp14:editId="748E4449">
             <wp:extent cx="4199890" cy="2913380"/>
@@ -3224,7 +3681,7 @@
     </w:p>
     <w:p>
       <w:pPr>
-        <w:pStyle w:val="a3"/>
+        <w:pStyle w:val="Caption"/>
         <w:rPr>
           <w:b/>
           <w:bCs/>
@@ -3257,7 +3714,6 @@
           <w:noProof/>
           <w:lang w:val="en-US"/>
         </w:rPr>
-        <w:lastRenderedPageBreak/>
         <w:drawing>
           <wp:inline distT="0" distB="0" distL="0" distR="0" wp14:anchorId="10DEA207" wp14:editId="47FAA39C">
             <wp:extent cx="4199890" cy="2931160"/>
@@ -3305,7 +3761,7 @@
     </w:p>
     <w:p>
       <w:pPr>
-        <w:pStyle w:val="a3"/>
+        <w:pStyle w:val="Caption"/>
         <w:rPr>
           <w:b/>
           <w:bCs/>
@@ -3352,11 +3808,8 @@
     <w:p>
       <w:pPr>
         <w:rPr>
-          <w:rFonts w:ascii="Times New Roman" w:hAnsi="Times New Roman" w:cs="Times New Roman"/>
-          <w:b/>
-          <w:bCs/>
-          <w:i/>
-          <w:iCs/>
+          <w:b/>
+          <w:bCs/>
           <w:lang w:val="en-US"/>
         </w:rPr>
       </w:pPr>
@@ -3379,6 +3832,152 @@
           <w:lang w:val="en-US"/>
         </w:rPr>
         <w:t xml:space="preserve"> </w:t>
+      </w:r>
+    </w:p>
+    <w:p>
+      <w:pPr>
+        <w:rPr>
+          <w:rFonts w:ascii="Times New Roman" w:hAnsi="Times New Roman" w:cs="Times New Roman"/>
+          <w:b/>
+          <w:bCs/>
+          <w:i/>
+          <w:iCs/>
+          <w:lang w:val="en-US"/>
+        </w:rPr>
+      </w:pPr>
+      <w:r>
+        <w:rPr>
+          <w:rFonts w:ascii="Times New Roman" w:hAnsi="Times New Roman" w:cs="Times New Roman"/>
+          <w:b/>
+          <w:bCs/>
+          <w:i/>
+          <w:iCs/>
+          <w:noProof/>
+          <w:lang w:val="en-US"/>
+        </w:rPr>
+        <w:drawing>
+          <wp:inline distT="0" distB="0" distL="0" distR="0" wp14:anchorId="7604E21E" wp14:editId="6D9C7403">
+            <wp:extent cx="6400800" cy="2171700"/>
+            <wp:effectExtent l="0" t="0" r="0" b="0"/>
+            <wp:docPr id="2" name="Picture 2" descr="A table with numbers and text&#10;&#10;Description automatically generated"/>
+            <wp:cNvGraphicFramePr>
+              <a:graphicFrameLocks xmlns:a="http://schemas.openxmlformats.org/drawingml/2006/main" noChangeAspect="1"/>
+            </wp:cNvGraphicFramePr>
+            <a:graphic xmlns:a="http://schemas.openxmlformats.org/drawingml/2006/main">
+              <a:graphicData uri="http://schemas.openxmlformats.org/drawingml/2006/picture">
+                <pic:pic xmlns:pic="http://schemas.openxmlformats.org/drawingml/2006/picture">
+                  <pic:nvPicPr>
+                    <pic:cNvPr id="2" name="Picture 2" descr="A table with numbers and text&#10;&#10;Description automatically generated"/>
+                    <pic:cNvPicPr/>
+                  </pic:nvPicPr>
+                  <pic:blipFill>
+                    <a:blip r:embed="rId20">
+                      <a:extLst>
+                        <a:ext uri="{28A0092B-C50C-407E-A947-70E740481C1C}">
+                          <a14:useLocalDpi xmlns:a14="http://schemas.microsoft.com/office/drawing/2010/main" val="0"/>
+                        </a:ext>
+                      </a:extLst>
+                    </a:blip>
+                    <a:stretch>
+                      <a:fillRect/>
+                    </a:stretch>
+                  </pic:blipFill>
+                  <pic:spPr>
+                    <a:xfrm>
+                      <a:off x="0" y="0"/>
+                      <a:ext cx="6400800" cy="2171700"/>
+                    </a:xfrm>
+                    <a:prstGeom prst="rect">
+                      <a:avLst/>
+                    </a:prstGeom>
+                  </pic:spPr>
+                </pic:pic>
+              </a:graphicData>
+            </a:graphic>
+          </wp:inline>
+        </w:drawing>
+      </w:r>
+    </w:p>
+    <w:p>
+      <w:pPr>
+        <w:pStyle w:val="Caption"/>
+        <w:keepNext/>
+        <w:rPr>
+          <w:b/>
+          <w:bCs/>
+          <w:lang w:val="en-US"/>
+        </w:rPr>
+      </w:pPr>
+      <w:r>
+        <w:rPr>
+          <w:b/>
+          <w:bCs/>
+          <w:lang w:val="en-US"/>
+        </w:rPr>
+        <w:t xml:space="preserve">Table </w:t>
+      </w:r>
+      <w:r>
+        <w:rPr>
+          <w:b/>
+          <w:bCs/>
+        </w:rPr>
+        <w:fldChar w:fldCharType="begin"/>
+      </w:r>
+      <w:r>
+        <w:rPr>
+          <w:b/>
+          <w:bCs/>
+          <w:lang w:val="en-US"/>
+        </w:rPr>
+        <w:instrText xml:space="preserve"> SEQ Table \* ARABIC </w:instrText>
+      </w:r>
+      <w:r>
+        <w:rPr>
+          <w:b/>
+          <w:bCs/>
+        </w:rPr>
+        <w:fldChar w:fldCharType="separate"/>
+      </w:r>
+      <w:r>
+        <w:rPr>
+          <w:b/>
+          <w:bCs/>
+          <w:noProof/>
+          <w:lang w:val="en-US"/>
+        </w:rPr>
+        <w:t>1</w:t>
+      </w:r>
+      <w:r>
+        <w:rPr>
+          <w:b/>
+          <w:bCs/>
+        </w:rPr>
+        <w:fldChar w:fldCharType="end"/>
+      </w:r>
+      <w:r>
+        <w:rPr>
+          <w:rFonts w:hint="eastAsia"/>
+          <w:b/>
+          <w:bCs/>
+          <w:lang w:val="en-US"/>
+        </w:rPr>
+        <w:t xml:space="preserve"> </w:t>
+      </w:r>
+      <w:r>
+        <w:rPr>
+          <w:b/>
+          <w:bCs/>
+          <w:lang w:val="en-US"/>
+        </w:rPr>
+        <w:t>Descriptive statistics of numeric data</w:t>
+      </w:r>
+      <w:r>
+        <w:rPr>
+          <w:b/>
+          <w:bCs/>
+          <w:lang w:val="en-US"/>
+        </w:rPr>
+        <w:t>.</w:t>
       </w:r>
     </w:p>
     <w:tbl>
@@ -3836,7 +4435,7 @@
     </w:tbl>
     <w:p>
       <w:pPr>
-        <w:pStyle w:val="a3"/>
+        <w:pStyle w:val="Caption"/>
         <w:keepNext/>
       </w:pPr>
       <w:r>
@@ -3853,7 +4452,15 @@
           <w:bCs/>
           <w:lang w:val="en-US"/>
         </w:rPr>
-        <w:t>1 Model comparison in logistic model selection.</w:t>
+        <w:t>2</w:t>
+      </w:r>
+      <w:r>
+        <w:rPr>
+          <w:b/>
+          <w:bCs/>
+          <w:lang w:val="en-US"/>
+        </w:rPr>
+        <w:t xml:space="preserve"> Model comparison in logistic model selection.</w:t>
       </w:r>
       <w:r>
         <w:rPr>
@@ -4498,7 +5105,7 @@
     <w:lsdException w:name="Unresolved Mention" w:semiHidden="1" w:unhideWhenUsed="1"/>
     <w:lsdException w:name="Smart Link" w:semiHidden="1" w:unhideWhenUsed="1"/>
   </w:latentStyles>
-  <w:style w:type="paragraph" w:default="1" w:styleId="a">
+  <w:style w:type="paragraph" w:default="1" w:styleId="Normal">
     <w:name w:val="Normal"/>
     <w:qFormat/>
     <w:rPr>
@@ -4507,13 +5114,13 @@
       <w:lang w:val="zh-CN"/>
     </w:rPr>
   </w:style>
-  <w:style w:type="character" w:default="1" w:styleId="a0">
+  <w:style w:type="character" w:default="1" w:styleId="DefaultParagraphFont">
     <w:name w:val="Default Paragraph Font"/>
     <w:uiPriority w:val="1"/>
     <w:semiHidden/>
     <w:unhideWhenUsed/>
   </w:style>
-  <w:style w:type="table" w:default="1" w:styleId="a1">
+  <w:style w:type="table" w:default="1" w:styleId="TableNormal">
     <w:name w:val="Normal Table"/>
     <w:uiPriority w:val="99"/>
     <w:semiHidden/>
@@ -4528,16 +5135,16 @@
       </w:tblCellMar>
     </w:tblPr>
   </w:style>
-  <w:style w:type="numbering" w:default="1" w:styleId="a2">
+  <w:style w:type="numbering" w:default="1" w:styleId="NoList">
     <w:name w:val="No List"/>
     <w:uiPriority w:val="99"/>
     <w:semiHidden/>
     <w:unhideWhenUsed/>
   </w:style>
-  <w:style w:type="paragraph" w:styleId="a3">
+  <w:style w:type="paragraph" w:styleId="Caption">
     <w:name w:val="caption"/>
-    <w:basedOn w:val="a"/>
-    <w:next w:val="a"/>
+    <w:basedOn w:val="Normal"/>
+    <w:next w:val="Normal"/>
     <w:uiPriority w:val="35"/>
     <w:unhideWhenUsed/>
     <w:qFormat/>
@@ -4552,9 +5159,9 @@
       <w:szCs w:val="18"/>
     </w:rPr>
   </w:style>
-  <w:style w:type="table" w:styleId="a4">
+  <w:style w:type="table" w:styleId="TableGrid">
     <w:name w:val="Table Grid"/>
-    <w:basedOn w:val="a1"/>
+    <w:basedOn w:val="TableNormal"/>
     <w:uiPriority w:val="39"/>
     <w:qFormat/>
     <w:tblPr>
@@ -4568,9 +5175,9 @@
       </w:tblBorders>
     </w:tblPr>
   </w:style>
-  <w:style w:type="paragraph" w:styleId="a5">
+  <w:style w:type="paragraph" w:styleId="ListParagraph">
     <w:name w:val="List Paragraph"/>
-    <w:basedOn w:val="a"/>
+    <w:basedOn w:val="Normal"/>
     <w:uiPriority w:val="34"/>
     <w:qFormat/>
     <w:pPr>
@@ -4578,9 +5185,9 @@
       <w:contextualSpacing/>
     </w:pPr>
   </w:style>
-  <w:style w:type="character" w:styleId="a6">
+  <w:style w:type="character" w:styleId="PlaceholderText">
     <w:name w:val="Placeholder Text"/>
-    <w:basedOn w:val="a0"/>
+    <w:basedOn w:val="DefaultParagraphFont"/>
     <w:uiPriority w:val="99"/>
     <w:semiHidden/>
     <w:rPr>
@@ -4589,19 +5196,19 @@
   </w:style>
   <w:style w:type="character" w:customStyle="1" w:styleId="mi">
     <w:name w:val="mi"/>
-    <w:basedOn w:val="a0"/>
+    <w:basedOn w:val="DefaultParagraphFont"/>
   </w:style>
   <w:style w:type="character" w:customStyle="1" w:styleId="mo">
     <w:name w:val="mo"/>
-    <w:basedOn w:val="a0"/>
+    <w:basedOn w:val="DefaultParagraphFont"/>
   </w:style>
   <w:style w:type="character" w:customStyle="1" w:styleId="mn">
     <w:name w:val="mn"/>
-    <w:basedOn w:val="a0"/>
+    <w:basedOn w:val="DefaultParagraphFont"/>
   </w:style>
   <w:style w:type="table" w:customStyle="1" w:styleId="1">
     <w:name w:val="网格型浅色1"/>
-    <w:basedOn w:val="a1"/>
+    <w:basedOn w:val="TableNormal"/>
     <w:uiPriority w:val="40"/>
     <w:tblPr>
       <w:tblBorders>
@@ -4616,7 +5223,7 @@
   </w:style>
   <w:style w:type="table" w:customStyle="1" w:styleId="11">
     <w:name w:val="无格式表格 11"/>
-    <w:basedOn w:val="a1"/>
+    <w:basedOn w:val="TableNormal"/>
     <w:uiPriority w:val="41"/>
     <w:tblPr>
       <w:tblBorders>
@@ -4673,7 +5280,7 @@
   </w:style>
   <w:style w:type="table" w:customStyle="1" w:styleId="110">
     <w:name w:val="网格表 1 浅色1"/>
-    <w:basedOn w:val="a1"/>
+    <w:basedOn w:val="TableNormal"/>
     <w:uiPriority w:val="46"/>
     <w:qFormat/>
     <w:tblPr>
@@ -4725,7 +5332,7 @@
   </w:style>
   <w:style w:type="table" w:customStyle="1" w:styleId="21">
     <w:name w:val="无格式表格 21"/>
-    <w:basedOn w:val="a1"/>
+    <w:basedOn w:val="TableNormal"/>
     <w:uiPriority w:val="42"/>
     <w:tblPr>
       <w:tblBorders>
@@ -4799,7 +5406,7 @@
   </w:style>
   <w:style w:type="table" w:customStyle="1" w:styleId="51">
     <w:name w:val="无格式表格 51"/>
-    <w:basedOn w:val="a1"/>
+    <w:basedOn w:val="TableNormal"/>
     <w:uiPriority w:val="45"/>
     <w:qFormat/>
     <w:tblPr/>
@@ -4913,7 +5520,7 @@
   </w:style>
   <w:style w:type="table" w:customStyle="1" w:styleId="1-31">
     <w:name w:val="网格表 1 浅色 - 着色 31"/>
-    <w:basedOn w:val="a1"/>
+    <w:basedOn w:val="TableNormal"/>
     <w:uiPriority w:val="46"/>
     <w:qFormat/>
     <w:tblPr>

</xml_diff>

<commit_message>
Some changes about table 1.
</commit_message>
<xml_diff>
--- a/bm_final_report.docx
+++ b/bm_final_report.docx
@@ -3708,6 +3708,10 @@
     <w:p>
       <w:pPr>
         <w:keepNext/>
+        <w:rPr>
+          <w:rFonts w:hint="eastAsia"/>
+          <w:lang w:val="en-US"/>
+        </w:rPr>
       </w:pPr>
       <w:r>
         <w:rPr>
@@ -3856,10 +3860,10 @@
           <w:lang w:val="en-US"/>
         </w:rPr>
         <w:drawing>
-          <wp:inline distT="0" distB="0" distL="0" distR="0" wp14:anchorId="7604E21E" wp14:editId="6D9C7403">
-            <wp:extent cx="6400800" cy="2171700"/>
-            <wp:effectExtent l="0" t="0" r="0" b="0"/>
-            <wp:docPr id="2" name="Picture 2" descr="A table with numbers and text&#10;&#10;Description automatically generated"/>
+          <wp:inline distT="0" distB="0" distL="0" distR="0" wp14:anchorId="7B342FD0" wp14:editId="6E05CEA7">
+            <wp:extent cx="6400800" cy="1383665"/>
+            <wp:effectExtent l="0" t="0" r="0" b="635"/>
+            <wp:docPr id="3" name="Picture 3" descr="A black and white text with numbers&#10;&#10;Description automatically generated"/>
             <wp:cNvGraphicFramePr>
               <a:graphicFrameLocks xmlns:a="http://schemas.openxmlformats.org/drawingml/2006/main" noChangeAspect="1"/>
             </wp:cNvGraphicFramePr>
@@ -3867,11 +3871,11 @@
               <a:graphicData uri="http://schemas.openxmlformats.org/drawingml/2006/picture">
                 <pic:pic xmlns:pic="http://schemas.openxmlformats.org/drawingml/2006/picture">
                   <pic:nvPicPr>
-                    <pic:cNvPr id="2" name="Picture 2" descr="A table with numbers and text&#10;&#10;Description automatically generated"/>
+                    <pic:cNvPr id="3" name="Picture 3" descr="A black and white text with numbers&#10;&#10;Description automatically generated"/>
                     <pic:cNvPicPr/>
                   </pic:nvPicPr>
                   <pic:blipFill>
-                    <a:blip r:embed="rId20">
+                    <a:blip r:embed="rId20" cstate="print">
                       <a:extLst>
                         <a:ext uri="{28A0092B-C50C-407E-A947-70E740481C1C}">
                           <a14:useLocalDpi xmlns:a14="http://schemas.microsoft.com/office/drawing/2010/main" val="0"/>
@@ -3885,7 +3889,7 @@
                   <pic:spPr>
                     <a:xfrm>
                       <a:off x="0" y="0"/>
-                      <a:ext cx="6400800" cy="2171700"/>
+                      <a:ext cx="6400800" cy="1383665"/>
                     </a:xfrm>
                     <a:prstGeom prst="rect">
                       <a:avLst/>

</xml_diff>